<commit_message>
Category For VSIX Item Templates + Removed Old Files
</commit_message>
<xml_diff>
--- a/Read Me/Read Me.docx
+++ b/Read Me/Read Me.docx
@@ -57,7 +57,6 @@
               <w:noProof/>
               <w:color w:val="auto"/>
               <w:szCs w:val="22"/>
-              <w:lang w:val="en-AU" w:eastAsia="en-AU"/>
             </w:rPr>
           </w:pPr>
           <w:r>
@@ -75,7 +74,7 @@
             </w:rPr>
             <w:fldChar w:fldCharType="separate"/>
           </w:r>
-          <w:hyperlink w:anchor="_Toc418502604" w:history="1">
+          <w:hyperlink w:anchor="_Toc452022727" w:history="1">
             <w:r>
               <w:rPr>
                 <w:rStyle w:val="Hyperlink"/>
@@ -90,7 +89,6 @@
                 <w:noProof/>
                 <w:color w:val="auto"/>
                 <w:szCs w:val="22"/>
-                <w:lang w:val="en-AU" w:eastAsia="en-AU"/>
               </w:rPr>
               <w:tab/>
             </w:r>
@@ -120,7 +118,7 @@
                 <w:noProof/>
                 <w:webHidden/>
               </w:rPr>
-              <w:instrText xml:space="preserve"> PAGEREF _Toc418502604 \h </w:instrText>
+              <w:instrText xml:space="preserve"> PAGEREF _Toc452022727 \h </w:instrText>
             </w:r>
             <w:r>
               <w:rPr>
@@ -164,10 +162,9 @@
               <w:noProof/>
               <w:color w:val="auto"/>
               <w:szCs w:val="22"/>
-              <w:lang w:val="en-AU" w:eastAsia="en-AU"/>
             </w:rPr>
           </w:pPr>
-          <w:hyperlink w:anchor="_Toc418502605" w:history="1">
+          <w:hyperlink w:anchor="_Toc452022728" w:history="1">
             <w:r>
               <w:rPr>
                 <w:rStyle w:val="Hyperlink"/>
@@ -182,7 +179,6 @@
                 <w:noProof/>
                 <w:color w:val="auto"/>
                 <w:szCs w:val="22"/>
-                <w:lang w:val="en-AU" w:eastAsia="en-AU"/>
               </w:rPr>
               <w:tab/>
             </w:r>
@@ -212,7 +208,7 @@
                 <w:noProof/>
                 <w:webHidden/>
               </w:rPr>
-              <w:instrText xml:space="preserve"> PAGEREF _Toc418502605 \h </w:instrText>
+              <w:instrText xml:space="preserve"> PAGEREF _Toc452022728 \h </w:instrText>
             </w:r>
             <w:r>
               <w:rPr>
@@ -251,10 +247,9 @@
               <w:noProof/>
               <w:color w:val="auto"/>
               <w:szCs w:val="22"/>
-              <w:lang w:val="en-AU" w:eastAsia="en-AU"/>
             </w:rPr>
           </w:pPr>
-          <w:hyperlink w:anchor="_Toc418502606" w:history="1">
+          <w:hyperlink w:anchor="_Toc452022729" w:history="1">
             <w:r>
               <w:rPr>
                 <w:rStyle w:val="Hyperlink"/>
@@ -268,7 +263,6 @@
                 <w:noProof/>
                 <w:color w:val="auto"/>
                 <w:szCs w:val="22"/>
-                <w:lang w:val="en-AU" w:eastAsia="en-AU"/>
               </w:rPr>
               <w:tab/>
             </w:r>
@@ -298,7 +292,7 @@
                 <w:noProof/>
                 <w:webHidden/>
               </w:rPr>
-              <w:instrText xml:space="preserve"> PAGEREF _Toc418502606 \h </w:instrText>
+              <w:instrText xml:space="preserve"> PAGEREF _Toc452022729 \h </w:instrText>
             </w:r>
             <w:r>
               <w:rPr>
@@ -337,10 +331,9 @@
               <w:noProof/>
               <w:color w:val="auto"/>
               <w:szCs w:val="22"/>
-              <w:lang w:val="en-AU" w:eastAsia="en-AU"/>
             </w:rPr>
           </w:pPr>
-          <w:hyperlink w:anchor="_Toc418502607" w:history="1">
+          <w:hyperlink w:anchor="_Toc452022730" w:history="1">
             <w:r>
               <w:rPr>
                 <w:rStyle w:val="Hyperlink"/>
@@ -354,7 +347,6 @@
                 <w:noProof/>
                 <w:color w:val="auto"/>
                 <w:szCs w:val="22"/>
-                <w:lang w:val="en-AU" w:eastAsia="en-AU"/>
               </w:rPr>
               <w:tab/>
             </w:r>
@@ -363,7 +355,7 @@
                 <w:rStyle w:val="Hyperlink"/>
                 <w:noProof/>
               </w:rPr>
-              <w:t>Application + View Models</w:t>
+              <w:t>Application</w:t>
             </w:r>
             <w:r>
               <w:rPr>
@@ -384,7 +376,93 @@
                 <w:noProof/>
                 <w:webHidden/>
               </w:rPr>
-              <w:instrText xml:space="preserve"> PAGEREF _Toc418502607 \h </w:instrText>
+              <w:instrText xml:space="preserve"> PAGEREF _Toc452022730 \h </w:instrText>
+            </w:r>
+            <w:r>
+              <w:rPr>
+                <w:noProof/>
+                <w:webHidden/>
+              </w:rPr>
+            </w:r>
+            <w:r>
+              <w:rPr>
+                <w:noProof/>
+                <w:webHidden/>
+              </w:rPr>
+              <w:fldChar w:fldCharType="separate"/>
+            </w:r>
+            <w:r>
+              <w:rPr>
+                <w:noProof/>
+                <w:webHidden/>
+              </w:rPr>
+              <w:t>2</w:t>
+            </w:r>
+            <w:r>
+              <w:rPr>
+                <w:noProof/>
+                <w:webHidden/>
+              </w:rPr>
+              <w:fldChar w:fldCharType="end"/>
+            </w:r>
+          </w:hyperlink>
+          <w:bookmarkStart w:id="0" w:name="_GoBack"/>
+          <w:bookmarkEnd w:id="0"/>
+        </w:p>
+        <w:p>
+          <w:pPr>
+            <w:pStyle w:val="TOC2"/>
+            <w:rPr>
+              <w:rFonts w:asciiTheme="minorHAnsi" w:hAnsiTheme="minorHAnsi"/>
+              <w:noProof/>
+              <w:color w:val="auto"/>
+              <w:szCs w:val="22"/>
+            </w:rPr>
+          </w:pPr>
+          <w:hyperlink w:anchor="_Toc452022731" w:history="1">
+            <w:r>
+              <w:rPr>
+                <w:rStyle w:val="Hyperlink"/>
+                <w:noProof/>
+              </w:rPr>
+              <w:t>2.3</w:t>
+            </w:r>
+            <w:r>
+              <w:rPr>
+                <w:rFonts w:asciiTheme="minorHAnsi" w:hAnsiTheme="minorHAnsi"/>
+                <w:noProof/>
+                <w:color w:val="auto"/>
+                <w:szCs w:val="22"/>
+              </w:rPr>
+              <w:tab/>
+            </w:r>
+            <w:r>
+              <w:rPr>
+                <w:rStyle w:val="Hyperlink"/>
+                <w:noProof/>
+              </w:rPr>
+              <w:t>View Models</w:t>
+            </w:r>
+            <w:r>
+              <w:rPr>
+                <w:noProof/>
+                <w:webHidden/>
+              </w:rPr>
+              <w:tab/>
+            </w:r>
+            <w:r>
+              <w:rPr>
+                <w:noProof/>
+                <w:webHidden/>
+              </w:rPr>
+              <w:fldChar w:fldCharType="begin"/>
+            </w:r>
+            <w:r>
+              <w:rPr>
+                <w:noProof/>
+                <w:webHidden/>
+              </w:rPr>
+              <w:instrText xml:space="preserve"> PAGEREF _Toc452022731 \h </w:instrText>
             </w:r>
             <w:r>
               <w:rPr>
@@ -423,16 +501,15 @@
               <w:noProof/>
               <w:color w:val="auto"/>
               <w:szCs w:val="22"/>
-              <w:lang w:val="en-AU" w:eastAsia="en-AU"/>
             </w:rPr>
           </w:pPr>
-          <w:hyperlink w:anchor="_Toc418502608" w:history="1">
+          <w:hyperlink w:anchor="_Toc452022732" w:history="1">
             <w:r>
               <w:rPr>
                 <w:rStyle w:val="Hyperlink"/>
                 <w:noProof/>
               </w:rPr>
-              <w:t>2.3</w:t>
+              <w:t>2.4</w:t>
             </w:r>
             <w:r>
               <w:rPr>
@@ -440,7 +517,6 @@
                 <w:noProof/>
                 <w:color w:val="auto"/>
                 <w:szCs w:val="22"/>
-                <w:lang w:val="en-AU" w:eastAsia="en-AU"/>
               </w:rPr>
               <w:tab/>
             </w:r>
@@ -470,93 +546,7 @@
                 <w:noProof/>
                 <w:webHidden/>
               </w:rPr>
-              <w:instrText xml:space="preserve"> PAGEREF _Toc418502608 \h </w:instrText>
-            </w:r>
-            <w:r>
-              <w:rPr>
-                <w:noProof/>
-                <w:webHidden/>
-              </w:rPr>
-            </w:r>
-            <w:r>
-              <w:rPr>
-                <w:noProof/>
-                <w:webHidden/>
-              </w:rPr>
-              <w:fldChar w:fldCharType="separate"/>
-            </w:r>
-            <w:r>
-              <w:rPr>
-                <w:noProof/>
-                <w:webHidden/>
-              </w:rPr>
-              <w:t>2</w:t>
-            </w:r>
-            <w:r>
-              <w:rPr>
-                <w:noProof/>
-                <w:webHidden/>
-              </w:rPr>
-              <w:fldChar w:fldCharType="end"/>
-            </w:r>
-          </w:hyperlink>
-        </w:p>
-        <w:p>
-          <w:pPr>
-            <w:pStyle w:val="TOC2"/>
-            <w:rPr>
-              <w:rFonts w:asciiTheme="minorHAnsi" w:hAnsiTheme="minorHAnsi"/>
-              <w:noProof/>
-              <w:color w:val="auto"/>
-              <w:szCs w:val="22"/>
-              <w:lang w:val="en-AU" w:eastAsia="en-AU"/>
-            </w:rPr>
-          </w:pPr>
-          <w:hyperlink w:anchor="_Toc418502609" w:history="1">
-            <w:r>
-              <w:rPr>
-                <w:rStyle w:val="Hyperlink"/>
-                <w:noProof/>
-              </w:rPr>
-              <w:t>2.4</w:t>
-            </w:r>
-            <w:r>
-              <w:rPr>
-                <w:rFonts w:asciiTheme="minorHAnsi" w:hAnsiTheme="minorHAnsi"/>
-                <w:noProof/>
-                <w:color w:val="auto"/>
-                <w:szCs w:val="22"/>
-                <w:lang w:val="en-AU" w:eastAsia="en-AU"/>
-              </w:rPr>
-              <w:tab/>
-            </w:r>
-            <w:r>
-              <w:rPr>
-                <w:rStyle w:val="Hyperlink"/>
-                <w:noProof/>
-              </w:rPr>
-              <w:t>Prism Infrastructure + Modules</w:t>
-            </w:r>
-            <w:r>
-              <w:rPr>
-                <w:noProof/>
-                <w:webHidden/>
-              </w:rPr>
-              <w:tab/>
-            </w:r>
-            <w:r>
-              <w:rPr>
-                <w:noProof/>
-                <w:webHidden/>
-              </w:rPr>
-              <w:fldChar w:fldCharType="begin"/>
-            </w:r>
-            <w:r>
-              <w:rPr>
-                <w:noProof/>
-                <w:webHidden/>
-              </w:rPr>
-              <w:instrText xml:space="preserve"> PAGEREF _Toc418502609 \h </w:instrText>
+              <w:instrText xml:space="preserve"> PAGEREF _Toc452022732 \h </w:instrText>
             </w:r>
             <w:r>
               <w:rPr>
@@ -603,82 +593,69 @@
       <w:pPr>
         <w:pStyle w:val="Heading1"/>
       </w:pPr>
-      <w:bookmarkStart w:id="0" w:name="_Toc418502604"/>
+      <w:bookmarkStart w:id="1" w:name="_Toc452022727"/>
       <w:r>
         <w:t>Overview</w:t>
-      </w:r>
-      <w:bookmarkEnd w:id="0"/>
-    </w:p>
-    <w:p>
-      <w:r>
-        <w:t xml:space="preserve">This document gives a technical overview of the components in the </w:t>
-      </w:r>
-      <w:proofErr w:type="spellStart"/>
-      <w:r>
-        <w:t>JosephM</w:t>
-      </w:r>
-      <w:proofErr w:type="spellEnd"/>
-      <w:r>
-        <w:t xml:space="preserve"> solution which are primarily for building a windows application with a WPF User Interface</w:t>
-      </w:r>
-    </w:p>
-    <w:p>
-      <w:r>
-        <w:t xml:space="preserve">The </w:t>
-      </w:r>
-      <w:r>
-        <w:t xml:space="preserve">windows </w:t>
-      </w:r>
-      <w:r>
-        <w:t>application framework is written with the MVVM pattern built upon .net framework 4.5</w:t>
-      </w:r>
-      <w:r>
-        <w:t>. T</w:t>
-      </w:r>
-      <w:r>
-        <w:t xml:space="preserve">he framework has been designed and implemented to allow a pluggable </w:t>
-      </w:r>
-      <w:r>
-        <w:t>(module based) application architecture</w:t>
-      </w:r>
-    </w:p>
-    <w:p>
-      <w:pPr>
-        <w:pStyle w:val="Heading1"/>
-      </w:pPr>
-      <w:bookmarkStart w:id="1" w:name="_Toc418502605"/>
-      <w:r>
-        <w:t>Components</w:t>
       </w:r>
       <w:bookmarkEnd w:id="1"/>
     </w:p>
     <w:p>
-      <w:pPr>
-        <w:pStyle w:val="Heading2"/>
-      </w:pPr>
-      <w:bookmarkStart w:id="2" w:name="_Toc418502606"/>
-      <w:r>
-        <w:t xml:space="preserve">Record </w:t>
-      </w:r>
-      <w:r>
-        <w:t>Data Layer</w:t>
+      <w:r>
+        <w:t>This document gives a technical overview of the components in the JosephM solution which are primarily for building a windows application with a WPF User Interface</w:t>
+      </w:r>
+    </w:p>
+    <w:p>
+      <w:r>
+        <w:t xml:space="preserve">The </w:t>
+      </w:r>
+      <w:r>
+        <w:t xml:space="preserve">windows </w:t>
+      </w:r>
+      <w:r>
+        <w:t>application framework is written with the MVVM pattern built upon .net framework 4.5</w:t>
+      </w:r>
+      <w:r>
+        <w:t>. T</w:t>
+      </w:r>
+      <w:r>
+        <w:t xml:space="preserve">he framework has been designed and implemented to allow a pluggable </w:t>
+      </w:r>
+      <w:r>
+        <w:t>(module based) application architecture</w:t>
+      </w:r>
+    </w:p>
+    <w:p>
+      <w:pPr>
+        <w:pStyle w:val="Heading1"/>
+      </w:pPr>
+      <w:bookmarkStart w:id="2" w:name="_Toc452022728"/>
+      <w:r>
+        <w:t>Components</w:t>
       </w:r>
       <w:bookmarkEnd w:id="2"/>
     </w:p>
     <w:p>
+      <w:pPr>
+        <w:pStyle w:val="Heading2"/>
+      </w:pPr>
+      <w:bookmarkStart w:id="3" w:name="_Toc452022729"/>
+      <w:r>
+        <w:t xml:space="preserve">Record </w:t>
+      </w:r>
+      <w:r>
+        <w:t>Data Layer</w:t>
+      </w:r>
+      <w:bookmarkEnd w:id="3"/>
+    </w:p>
+    <w:p>
       <w:r>
         <w:t xml:space="preserve">The </w:t>
       </w:r>
-      <w:proofErr w:type="spellStart"/>
       <w:r>
         <w:t>JosephM</w:t>
       </w:r>
       <w:r>
-        <w:t>.Record</w:t>
-      </w:r>
-      <w:proofErr w:type="spellEnd"/>
-      <w:r>
-        <w:t xml:space="preserve"> project contains the data </w:t>
+        <w:t xml:space="preserve">.Record project contains the data </w:t>
       </w:r>
       <w:r>
         <w:t xml:space="preserve">access </w:t>
@@ -700,13 +677,8 @@
           <w:numId w:val="3"/>
         </w:numPr>
       </w:pPr>
-      <w:proofErr w:type="spellStart"/>
-      <w:r>
-        <w:t>IRecordService</w:t>
-      </w:r>
-      <w:proofErr w:type="spellEnd"/>
-      <w:r>
-        <w:t xml:space="preserve"> – this is an interface to a data source with b</w:t>
+      <w:r>
+        <w:t>IRecordService – this is an interface to a data source with b</w:t>
       </w:r>
       <w:r>
         <w:t xml:space="preserve">asic CRUD and other IO operations as well as provision of metadata </w:t>
@@ -720,13 +692,8 @@
           <w:numId w:val="3"/>
         </w:numPr>
       </w:pPr>
-      <w:proofErr w:type="spellStart"/>
-      <w:r>
-        <w:t>IRecord</w:t>
-      </w:r>
-      <w:proofErr w:type="spellEnd"/>
-      <w:r>
-        <w:t xml:space="preserve"> – this is an interface </w:t>
+      <w:r>
+        <w:t xml:space="preserve">IRecord – this is an interface </w:t>
       </w:r>
       <w:r>
         <w:t xml:space="preserve">to a late bound </w:t>
@@ -738,13 +705,8 @@
         <w:t xml:space="preserve">with field/properties accessible by a field name </w:t>
       </w:r>
       <w:r>
-        <w:t xml:space="preserve">exposed by the </w:t>
-      </w:r>
-      <w:proofErr w:type="spellStart"/>
-      <w:r>
-        <w:t>IRecordService</w:t>
-      </w:r>
-      <w:proofErr w:type="spellEnd"/>
+        <w:t>exposed by the IRecordService</w:t>
+      </w:r>
     </w:p>
     <w:p>
       <w:r>
@@ -757,15 +719,7 @@
         <w:t>s</w:t>
       </w:r>
       <w:r>
-        <w:t xml:space="preserve"> of </w:t>
-      </w:r>
-      <w:proofErr w:type="spellStart"/>
-      <w:r>
-        <w:t>IRecordService</w:t>
-      </w:r>
-      <w:proofErr w:type="spellEnd"/>
-      <w:r>
-        <w:t xml:space="preserve"> will work with a specific </w:t>
+        <w:t xml:space="preserve"> of IRecordService will work with a specific </w:t>
       </w:r>
       <w:r>
         <w:t>source</w:t>
@@ -777,13 +731,8 @@
         <w:t>and implementation of</w:t>
       </w:r>
       <w:r>
-        <w:t xml:space="preserve"> </w:t>
-      </w:r>
-      <w:proofErr w:type="spellStart"/>
-      <w:r>
-        <w:t>IRecord</w:t>
-      </w:r>
-      <w:proofErr w:type="spellEnd"/>
+        <w:t xml:space="preserve"> IRecord</w:t>
+      </w:r>
       <w:r>
         <w:t xml:space="preserve"> for the specific types of record provided by that source</w:t>
       </w:r>
@@ -802,56 +751,16 @@
         </w:numPr>
       </w:pPr>
       <w:r>
-        <w:t xml:space="preserve">The </w:t>
-      </w:r>
-      <w:proofErr w:type="spellStart"/>
-      <w:r>
-        <w:t>XrmRecordService</w:t>
-      </w:r>
-      <w:proofErr w:type="spellEnd"/>
-      <w:r>
-        <w:t xml:space="preserve"> implementation interfaces to a Dynamics CRM instance</w:t>
+        <w:t>The XrmRecordService implementation interfaces to a Dynamics CRM instance</w:t>
       </w:r>
       <w:r>
         <w:t xml:space="preserve"> through its web services</w:t>
       </w:r>
       <w:r>
-        <w:t xml:space="preserve"> and exposes the </w:t>
-      </w:r>
-      <w:proofErr w:type="spellStart"/>
-      <w:r>
-        <w:t>XrmRecord</w:t>
-      </w:r>
-      <w:proofErr w:type="spellEnd"/>
-      <w:r>
-        <w:t xml:space="preserve"> implementation of </w:t>
-      </w:r>
-      <w:proofErr w:type="spellStart"/>
-      <w:r>
-        <w:t>IRecord</w:t>
-      </w:r>
-      <w:proofErr w:type="spellEnd"/>
-      <w:r>
-        <w:t xml:space="preserve">. Originally </w:t>
-      </w:r>
-      <w:proofErr w:type="spellStart"/>
-      <w:r>
-        <w:t>XrmRecord</w:t>
-      </w:r>
-      <w:proofErr w:type="spellEnd"/>
-      <w:r>
-        <w:t xml:space="preserve"> was simply a wrapper to a CRM SDK Entity object however mapping of data to the UI had performance issues when converting types so the implementation was changed to </w:t>
-      </w:r>
-      <w:r>
-        <w:t xml:space="preserve">convert the specific data types to those supported by the </w:t>
-      </w:r>
-      <w:proofErr w:type="spellStart"/>
-      <w:r>
-        <w:t>IRecord</w:t>
-      </w:r>
-      <w:proofErr w:type="spellEnd"/>
-      <w:r>
-        <w:t xml:space="preserve"> framework </w:t>
+        <w:t xml:space="preserve"> and exposes the XrmRecord implementation of IRecord. Originally XrmRecord was simply a wrapper to a CRM SDK Entity object however mapping of data to the UI had performance issues when converting types so the implementation was changed to </w:t>
+      </w:r>
+      <w:r>
+        <w:t xml:space="preserve">convert the specific data types to those supported by the IRecord framework </w:t>
       </w:r>
       <w:r>
         <w:t xml:space="preserve">on </w:t>
@@ -872,29 +781,8 @@
         </w:numPr>
       </w:pPr>
       <w:r>
-        <w:t xml:space="preserve">The </w:t>
-      </w:r>
-      <w:proofErr w:type="spellStart"/>
-      <w:r>
-        <w:t>ObjectRecordService</w:t>
-      </w:r>
-      <w:proofErr w:type="spellEnd"/>
-      <w:r>
-        <w:t xml:space="preserve"> implementation is used for any type of .Net C# CLR object and exposes the </w:t>
-      </w:r>
-      <w:proofErr w:type="spellStart"/>
-      <w:r>
-        <w:t>ObjectRecord</w:t>
-      </w:r>
-      <w:proofErr w:type="spellEnd"/>
-      <w:r>
-        <w:t xml:space="preserve"> implementation of </w:t>
-      </w:r>
-      <w:proofErr w:type="spellStart"/>
-      <w:r>
-        <w:t>IRecord</w:t>
-      </w:r>
-      <w:proofErr w:type="spellEnd"/>
+        <w:t>The ObjectRecordService implementation is used for any type of .Net C# CLR object and exposes the ObjectRecord implementation of IRecord</w:t>
+      </w:r>
     </w:p>
     <w:p>
       <w:pPr>
@@ -942,29 +830,13 @@
         <w:t xml:space="preserve"> only has knowledge of the </w:t>
       </w:r>
       <w:r>
-        <w:t xml:space="preserve">Interfaces meaning that any implementation of </w:t>
-      </w:r>
-      <w:proofErr w:type="spellStart"/>
-      <w:r>
-        <w:t>IRecordService</w:t>
-      </w:r>
-      <w:proofErr w:type="spellEnd"/>
-      <w:r>
-        <w:t xml:space="preserve"> will work with the UI</w:t>
+        <w:t>Interfaces meaning that any implementation of IRecordService will work with the UI</w:t>
       </w:r>
       <w:r>
         <w:t>. For example The UI may be used to input/output crm records, application settings or general user input</w:t>
       </w:r>
       <w:r>
-        <w:t xml:space="preserve"> through an </w:t>
-      </w:r>
-      <w:proofErr w:type="spellStart"/>
-      <w:r>
-        <w:t>IRecordService</w:t>
-      </w:r>
-      <w:proofErr w:type="spellEnd"/>
-      <w:r>
-        <w:t xml:space="preserve"> instance </w:t>
+        <w:t xml:space="preserve"> through an IRecordService instance </w:t>
       </w:r>
     </w:p>
     <w:p>
@@ -982,37 +854,22 @@
         <w:t>s</w:t>
       </w:r>
       <w:r>
-        <w:t xml:space="preserve"> of </w:t>
-      </w:r>
-      <w:proofErr w:type="spellStart"/>
-      <w:r>
-        <w:t>IRecordService</w:t>
-      </w:r>
-      <w:proofErr w:type="spellEnd"/>
-      <w:r>
-        <w:t xml:space="preserve"> may be swapped out for testing</w:t>
+        <w:t xml:space="preserve"> of IRecordService may be swapped out for testing</w:t>
       </w:r>
     </w:p>
     <w:p>
       <w:pPr>
         <w:pStyle w:val="Heading2"/>
       </w:pPr>
-      <w:bookmarkStart w:id="3" w:name="_Toc418502607"/>
+      <w:bookmarkStart w:id="4" w:name="_Toc452022730"/>
       <w:r>
         <w:t>Application</w:t>
       </w:r>
+      <w:bookmarkEnd w:id="4"/>
     </w:p>
     <w:p>
       <w:r>
-        <w:t xml:space="preserve">The </w:t>
-      </w:r>
-      <w:proofErr w:type="spellStart"/>
-      <w:r>
-        <w:t>JosephM.Application.Prism</w:t>
-      </w:r>
-      <w:proofErr w:type="spellEnd"/>
-      <w:r>
-        <w:t xml:space="preserve"> project contains the components for a windows application using the WPF UI to load modules and startup</w:t>
+        <w:t>The JosephM.Application.Prism project contains the components for a windows application using the WPF UI to load modules and startup</w:t>
       </w:r>
     </w:p>
     <w:p>
@@ -1028,21 +885,8 @@
           <w:numId w:val="3"/>
         </w:numPr>
       </w:pPr>
-      <w:proofErr w:type="spellStart"/>
-      <w:r>
-        <w:t>PrismApplication</w:t>
-      </w:r>
-      <w:proofErr w:type="spellEnd"/>
-      <w:r>
-        <w:t xml:space="preserve"> – this is a base class for an application instance to load modules then run (startup) (see </w:t>
-      </w:r>
-      <w:proofErr w:type="spellStart"/>
-      <w:r>
-        <w:t>app.xaml.cs</w:t>
-      </w:r>
-      <w:proofErr w:type="spellEnd"/>
-      <w:r>
-        <w:t xml:space="preserve"> in a concrete implementation)</w:t>
+      <w:r>
+        <w:t>PrismApplication – this is a base class for an application instance to load modules then run (startup) (see app.xaml.cs in a concrete implementation)</w:t>
       </w:r>
     </w:p>
     <w:p>
@@ -1053,61 +897,8 @@
           <w:numId w:val="3"/>
         </w:numPr>
       </w:pPr>
-      <w:proofErr w:type="spellStart"/>
-      <w:r>
-        <w:t>PrismModuleBase</w:t>
-      </w:r>
-      <w:proofErr w:type="spellEnd"/>
-      <w:r>
-        <w:t xml:space="preserve"> – </w:t>
-      </w:r>
-      <w:r>
-        <w:t>(</w:t>
-      </w:r>
-      <w:r>
-        <w:t xml:space="preserve">base class </w:t>
-      </w:r>
-      <w:r>
-        <w:t xml:space="preserve">in </w:t>
-      </w:r>
-      <w:proofErr w:type="spellStart"/>
-      <w:r>
-        <w:t>JosephM.Application</w:t>
-      </w:r>
-      <w:proofErr w:type="spellEnd"/>
-      <w:r>
-        <w:t xml:space="preserve"> </w:t>
-      </w:r>
-      <w:r>
-        <w:t>for a pl</w:t>
-      </w:r>
-      <w:r>
-        <w:t xml:space="preserve">ugin module to load into an </w:t>
-      </w:r>
-      <w:r>
-        <w:t>Application instance</w:t>
-      </w:r>
-      <w:r>
-        <w:t xml:space="preserve">). </w:t>
-      </w:r>
-      <w:proofErr w:type="spellStart"/>
-      <w:r>
-        <w:t>JosephM.Application.Prism</w:t>
-      </w:r>
-      <w:proofErr w:type="spellEnd"/>
-      <w:r>
-        <w:t xml:space="preserve"> contains</w:t>
-      </w:r>
-      <w:r>
-        <w:t xml:space="preserve"> several </w:t>
-      </w:r>
-      <w:r>
-        <w:t>extention</w:t>
-      </w:r>
-      <w:bookmarkStart w:id="4" w:name="_GoBack"/>
-      <w:bookmarkEnd w:id="4"/>
-      <w:r>
-        <w:t xml:space="preserve"> classes for</w:t>
+      <w:r>
+        <w:t>PrismModuleBase – (base class in JosephM.Application for a plugin module to load into an Application instance). JosephM.Application.Prism contains several extention classes for</w:t>
       </w:r>
     </w:p>
     <w:p>
@@ -1118,13 +909,8 @@
           <w:numId w:val="3"/>
         </w:numPr>
       </w:pPr>
-      <w:proofErr w:type="spellStart"/>
-      <w:r>
-        <w:t>ServiceRequestModule</w:t>
-      </w:r>
-      <w:proofErr w:type="spellEnd"/>
-      <w:r>
-        <w:t xml:space="preserve"> – for a plugin where the application performs some task then completes</w:t>
+      <w:r>
+        <w:t>ServiceRequestModule – for a plugin where the application performs some task then completes</w:t>
       </w:r>
     </w:p>
     <w:p>
@@ -1171,13 +957,8 @@
           <w:numId w:val="3"/>
         </w:numPr>
       </w:pPr>
-      <w:proofErr w:type="spellStart"/>
-      <w:r>
-        <w:t>SettingsModule</w:t>
-      </w:r>
-      <w:proofErr w:type="spellEnd"/>
-      <w:r>
-        <w:t xml:space="preserve"> – for a plugin where the user may edit and saves user-defined settings for the application. The settings may then be loaded at runtime to drive behavior of the application or services</w:t>
+      <w:r>
+        <w:t>SettingsModule – for a plugin where the user may edit and saves user-defined settings for the application. The settings may then be loaded at runtime to drive behavior of the application or services</w:t>
       </w:r>
     </w:p>
     <w:p/>
@@ -1185,16 +966,16 @@
       <w:pPr>
         <w:pStyle w:val="Heading2"/>
       </w:pPr>
+      <w:bookmarkStart w:id="5" w:name="_Toc452022731"/>
       <w:r>
         <w:t>View Models</w:t>
       </w:r>
-      <w:bookmarkEnd w:id="3"/>
+      <w:bookmarkEnd w:id="5"/>
     </w:p>
     <w:p>
       <w:r>
         <w:t xml:space="preserve">The </w:t>
       </w:r>
-      <w:proofErr w:type="spellStart"/>
       <w:r>
         <w:t>JosephM</w:t>
       </w:r>
@@ -1204,17 +985,8 @@
       <w:r>
         <w:t>.ViewModel</w:t>
       </w:r>
-      <w:proofErr w:type="spellEnd"/>
-      <w:r>
-        <w:t xml:space="preserve"> is the </w:t>
-      </w:r>
-      <w:proofErr w:type="spellStart"/>
-      <w:r>
-        <w:t>ViewModel</w:t>
-      </w:r>
-      <w:proofErr w:type="spellEnd"/>
-      <w:r>
-        <w:t xml:space="preserve"> layer as well as additional classes </w:t>
+      <w:r>
+        <w:t xml:space="preserve"> is the ViewModel layer as well as additional classes </w:t>
       </w:r>
       <w:r>
         <w:t xml:space="preserve">to support </w:t>
@@ -1231,13 +1003,8 @@
           <w:numId w:val="7"/>
         </w:numPr>
       </w:pPr>
-      <w:proofErr w:type="spellStart"/>
-      <w:r>
-        <w:t>ViewModels</w:t>
-      </w:r>
-      <w:proofErr w:type="spellEnd"/>
-      <w:r>
-        <w:t xml:space="preserve"> for binding </w:t>
+      <w:r>
+        <w:t xml:space="preserve">ViewModels for binding </w:t>
       </w:r>
       <w:r>
         <w:t xml:space="preserve">to </w:t>
@@ -1264,26 +1031,10 @@
         <w:t xml:space="preserve"> related data </w:t>
       </w:r>
       <w:r>
-        <w:t>(</w:t>
-      </w:r>
-      <w:proofErr w:type="spellStart"/>
-      <w:r>
-        <w:t>RecordEntryFormViewModel</w:t>
-      </w:r>
-      <w:proofErr w:type="spellEnd"/>
-      <w:r>
-        <w:t xml:space="preserve">) </w:t>
-      </w:r>
-      <w:r>
-        <w:t xml:space="preserve">these interface to and from </w:t>
-      </w:r>
-      <w:proofErr w:type="spellStart"/>
-      <w:r>
-        <w:t>IRecordService</w:t>
-      </w:r>
-      <w:proofErr w:type="spellEnd"/>
-      <w:r>
-        <w:t xml:space="preserve"> instances which will load specific data/view model  types and perform CRUD operations on it</w:t>
+        <w:t xml:space="preserve">(RecordEntryFormViewModel) </w:t>
+      </w:r>
+      <w:r>
+        <w:t>these interface to and from IRecordService instances which will load specific data/view model  types and perform CRUD operations on it</w:t>
       </w:r>
     </w:p>
     <w:p>
@@ -1294,13 +1045,8 @@
           <w:numId w:val="7"/>
         </w:numPr>
       </w:pPr>
-      <w:proofErr w:type="spellStart"/>
-      <w:r>
-        <w:t>IApplicationController</w:t>
-      </w:r>
-      <w:proofErr w:type="spellEnd"/>
-      <w:r>
-        <w:t xml:space="preserve"> for</w:t>
+      <w:r>
+        <w:t>IApplicationController for</w:t>
       </w:r>
     </w:p>
     <w:p>
@@ -1430,26 +1176,21 @@
       <w:pPr>
         <w:pStyle w:val="Heading2"/>
       </w:pPr>
-      <w:bookmarkStart w:id="5" w:name="_Toc418502608"/>
+      <w:bookmarkStart w:id="6" w:name="_Toc452022732"/>
       <w:r>
         <w:t>Windows Presentation Foundation UI</w:t>
       </w:r>
-      <w:bookmarkEnd w:id="5"/>
+      <w:bookmarkEnd w:id="6"/>
     </w:p>
     <w:p>
       <w:r>
         <w:t xml:space="preserve">The </w:t>
       </w:r>
-      <w:proofErr w:type="spellStart"/>
       <w:r>
         <w:t>JosephM</w:t>
       </w:r>
       <w:r>
-        <w:t>.Wpf</w:t>
-      </w:r>
-      <w:proofErr w:type="spellEnd"/>
-      <w:r>
-        <w:t xml:space="preserve"> project provides a U</w:t>
+        <w:t>.Wpf project provides a U</w:t>
       </w:r>
       <w:r>
         <w:t xml:space="preserve">ser Interface </w:t>
@@ -1468,20 +1209,21 @@
       <w:r>
         <w:t xml:space="preserve">These UI components are used by the </w:t>
       </w:r>
-      <w:proofErr w:type="spellStart"/>
       <w:r>
         <w:t>JosephM</w:t>
       </w:r>
       <w:r>
-        <w:t>.Prism.Infrastructure</w:t>
-      </w:r>
-      <w:proofErr w:type="spellEnd"/>
-      <w:r>
-        <w:t xml:space="preserve"> application implementation for the user interface</w:t>
+        <w:t>.Prism.Infrastructure application implementation for the user interface</w:t>
       </w:r>
     </w:p>
     <w:p/>
     <w:sectPr>
+      <w:headerReference w:type="even" r:id="rId14"/>
+      <w:headerReference w:type="default" r:id="rId15"/>
+      <w:footerReference w:type="even" r:id="rId16"/>
+      <w:footerReference w:type="default" r:id="rId17"/>
+      <w:headerReference w:type="first" r:id="rId18"/>
+      <w:footerReference w:type="first" r:id="rId19"/>
       <w:pgSz w:w="11900" w:h="16820"/>
       <w:pgMar w:top="2217" w:right="1552" w:bottom="1440" w:left="1560" w:header="709" w:footer="709" w:gutter="0"/>
       <w:cols w:space="708"/>
@@ -1515,6 +1257,36 @@
 </w:endnotes>
 </file>
 
+<file path=word/footer1.xml><?xml version="1.0" encoding="utf-8"?>
+<w:ftr xmlns:wpc="http://schemas.microsoft.com/office/word/2010/wordprocessingCanvas" xmlns:mc="http://schemas.openxmlformats.org/markup-compatibility/2006" xmlns:o="urn:schemas-microsoft-com:office:office" xmlns:r="http://schemas.openxmlformats.org/officeDocument/2006/relationships" xmlns:m="http://schemas.openxmlformats.org/officeDocument/2006/math" xmlns:v="urn:schemas-microsoft-com:vml" xmlns:wp14="http://schemas.microsoft.com/office/word/2010/wordprocessingDrawing" xmlns:wp="http://schemas.openxmlformats.org/drawingml/2006/wordprocessingDrawing" xmlns:w10="urn:schemas-microsoft-com:office:word" xmlns:w="http://schemas.openxmlformats.org/wordprocessingml/2006/main" xmlns:w14="http://schemas.microsoft.com/office/word/2010/wordml" xmlns:w15="http://schemas.microsoft.com/office/word/2012/wordml" xmlns:wpg="http://schemas.microsoft.com/office/word/2010/wordprocessingGroup" xmlns:wpi="http://schemas.microsoft.com/office/word/2010/wordprocessingInk" xmlns:wne="http://schemas.microsoft.com/office/word/2006/wordml" xmlns:wps="http://schemas.microsoft.com/office/word/2010/wordprocessingShape" mc:Ignorable="w14 w15 wp14">
+  <w:p>
+    <w:pPr>
+      <w:pStyle w:val="Footer"/>
+    </w:pPr>
+  </w:p>
+</w:ftr>
+</file>
+
+<file path=word/footer2.xml><?xml version="1.0" encoding="utf-8"?>
+<w:ftr xmlns:wpc="http://schemas.microsoft.com/office/word/2010/wordprocessingCanvas" xmlns:mc="http://schemas.openxmlformats.org/markup-compatibility/2006" xmlns:o="urn:schemas-microsoft-com:office:office" xmlns:r="http://schemas.openxmlformats.org/officeDocument/2006/relationships" xmlns:m="http://schemas.openxmlformats.org/officeDocument/2006/math" xmlns:v="urn:schemas-microsoft-com:vml" xmlns:wp14="http://schemas.microsoft.com/office/word/2010/wordprocessingDrawing" xmlns:wp="http://schemas.openxmlformats.org/drawingml/2006/wordprocessingDrawing" xmlns:w10="urn:schemas-microsoft-com:office:word" xmlns:w="http://schemas.openxmlformats.org/wordprocessingml/2006/main" xmlns:w14="http://schemas.microsoft.com/office/word/2010/wordml" xmlns:w15="http://schemas.microsoft.com/office/word/2012/wordml" xmlns:wpg="http://schemas.microsoft.com/office/word/2010/wordprocessingGroup" xmlns:wpi="http://schemas.microsoft.com/office/word/2010/wordprocessingInk" xmlns:wne="http://schemas.microsoft.com/office/word/2006/wordml" xmlns:wps="http://schemas.microsoft.com/office/word/2010/wordprocessingShape" mc:Ignorable="w14 w15 wp14">
+  <w:p>
+    <w:pPr>
+      <w:pStyle w:val="Footer"/>
+    </w:pPr>
+  </w:p>
+</w:ftr>
+</file>
+
+<file path=word/footer3.xml><?xml version="1.0" encoding="utf-8"?>
+<w:ftr xmlns:wpc="http://schemas.microsoft.com/office/word/2010/wordprocessingCanvas" xmlns:mc="http://schemas.openxmlformats.org/markup-compatibility/2006" xmlns:o="urn:schemas-microsoft-com:office:office" xmlns:r="http://schemas.openxmlformats.org/officeDocument/2006/relationships" xmlns:m="http://schemas.openxmlformats.org/officeDocument/2006/math" xmlns:v="urn:schemas-microsoft-com:vml" xmlns:wp14="http://schemas.microsoft.com/office/word/2010/wordprocessingDrawing" xmlns:wp="http://schemas.openxmlformats.org/drawingml/2006/wordprocessingDrawing" xmlns:w10="urn:schemas-microsoft-com:office:word" xmlns:w="http://schemas.openxmlformats.org/wordprocessingml/2006/main" xmlns:w14="http://schemas.microsoft.com/office/word/2010/wordml" xmlns:w15="http://schemas.microsoft.com/office/word/2012/wordml" xmlns:wpg="http://schemas.microsoft.com/office/word/2010/wordprocessingGroup" xmlns:wpi="http://schemas.microsoft.com/office/word/2010/wordprocessingInk" xmlns:wne="http://schemas.microsoft.com/office/word/2006/wordml" xmlns:wps="http://schemas.microsoft.com/office/word/2010/wordprocessingShape" mc:Ignorable="w14 w15 wp14">
+  <w:p>
+    <w:pPr>
+      <w:pStyle w:val="Footer"/>
+    </w:pPr>
+  </w:p>
+</w:ftr>
+</file>
+
 <file path=word/footnotes.xml><?xml version="1.0" encoding="utf-8"?>
 <w:footnotes xmlns:wpc="http://schemas.microsoft.com/office/word/2010/wordprocessingCanvas" xmlns:mc="http://schemas.openxmlformats.org/markup-compatibility/2006" xmlns:o="urn:schemas-microsoft-com:office:office" xmlns:r="http://schemas.openxmlformats.org/officeDocument/2006/relationships" xmlns:m="http://schemas.openxmlformats.org/officeDocument/2006/math" xmlns:v="urn:schemas-microsoft-com:vml" xmlns:wp14="http://schemas.microsoft.com/office/word/2010/wordprocessingDrawing" xmlns:wp="http://schemas.openxmlformats.org/drawingml/2006/wordprocessingDrawing" xmlns:w10="urn:schemas-microsoft-com:office:word" xmlns:w="http://schemas.openxmlformats.org/wordprocessingml/2006/main" xmlns:w14="http://schemas.microsoft.com/office/word/2010/wordml" xmlns:w15="http://schemas.microsoft.com/office/word/2012/wordml" xmlns:wpg="http://schemas.microsoft.com/office/word/2010/wordprocessingGroup" xmlns:wpi="http://schemas.microsoft.com/office/word/2010/wordprocessingInk" xmlns:wne="http://schemas.microsoft.com/office/word/2006/wordml" xmlns:wps="http://schemas.microsoft.com/office/word/2010/wordprocessingShape" mc:Ignorable="w14 w15 wp14">
   <w:footnote w:type="separator" w:id="-1">
@@ -1538,6 +1310,36 @@
     </w:p>
   </w:footnote>
 </w:footnotes>
+</file>
+
+<file path=word/header1.xml><?xml version="1.0" encoding="utf-8"?>
+<w:hdr xmlns:wpc="http://schemas.microsoft.com/office/word/2010/wordprocessingCanvas" xmlns:mc="http://schemas.openxmlformats.org/markup-compatibility/2006" xmlns:o="urn:schemas-microsoft-com:office:office" xmlns:r="http://schemas.openxmlformats.org/officeDocument/2006/relationships" xmlns:m="http://schemas.openxmlformats.org/officeDocument/2006/math" xmlns:v="urn:schemas-microsoft-com:vml" xmlns:wp14="http://schemas.microsoft.com/office/word/2010/wordprocessingDrawing" xmlns:wp="http://schemas.openxmlformats.org/drawingml/2006/wordprocessingDrawing" xmlns:w10="urn:schemas-microsoft-com:office:word" xmlns:w="http://schemas.openxmlformats.org/wordprocessingml/2006/main" xmlns:w14="http://schemas.microsoft.com/office/word/2010/wordml" xmlns:w15="http://schemas.microsoft.com/office/word/2012/wordml" xmlns:wpg="http://schemas.microsoft.com/office/word/2010/wordprocessingGroup" xmlns:wpi="http://schemas.microsoft.com/office/word/2010/wordprocessingInk" xmlns:wne="http://schemas.microsoft.com/office/word/2006/wordml" xmlns:wps="http://schemas.microsoft.com/office/word/2010/wordprocessingShape" mc:Ignorable="w14 w15 wp14">
+  <w:p>
+    <w:pPr>
+      <w:pStyle w:val="Header"/>
+    </w:pPr>
+  </w:p>
+</w:hdr>
+</file>
+
+<file path=word/header2.xml><?xml version="1.0" encoding="utf-8"?>
+<w:hdr xmlns:wpc="http://schemas.microsoft.com/office/word/2010/wordprocessingCanvas" xmlns:mc="http://schemas.openxmlformats.org/markup-compatibility/2006" xmlns:o="urn:schemas-microsoft-com:office:office" xmlns:r="http://schemas.openxmlformats.org/officeDocument/2006/relationships" xmlns:m="http://schemas.openxmlformats.org/officeDocument/2006/math" xmlns:v="urn:schemas-microsoft-com:vml" xmlns:wp14="http://schemas.microsoft.com/office/word/2010/wordprocessingDrawing" xmlns:wp="http://schemas.openxmlformats.org/drawingml/2006/wordprocessingDrawing" xmlns:w10="urn:schemas-microsoft-com:office:word" xmlns:w="http://schemas.openxmlformats.org/wordprocessingml/2006/main" xmlns:w14="http://schemas.microsoft.com/office/word/2010/wordml" xmlns:w15="http://schemas.microsoft.com/office/word/2012/wordml" xmlns:wpg="http://schemas.microsoft.com/office/word/2010/wordprocessingGroup" xmlns:wpi="http://schemas.microsoft.com/office/word/2010/wordprocessingInk" xmlns:wne="http://schemas.microsoft.com/office/word/2006/wordml" xmlns:wps="http://schemas.microsoft.com/office/word/2010/wordprocessingShape" mc:Ignorable="w14 w15 wp14">
+  <w:p>
+    <w:pPr>
+      <w:pStyle w:val="Header"/>
+    </w:pPr>
+  </w:p>
+</w:hdr>
+</file>
+
+<file path=word/header3.xml><?xml version="1.0" encoding="utf-8"?>
+<w:hdr xmlns:wpc="http://schemas.microsoft.com/office/word/2010/wordprocessingCanvas" xmlns:mc="http://schemas.openxmlformats.org/markup-compatibility/2006" xmlns:o="urn:schemas-microsoft-com:office:office" xmlns:r="http://schemas.openxmlformats.org/officeDocument/2006/relationships" xmlns:m="http://schemas.openxmlformats.org/officeDocument/2006/math" xmlns:v="urn:schemas-microsoft-com:vml" xmlns:wp14="http://schemas.microsoft.com/office/word/2010/wordprocessingDrawing" xmlns:wp="http://schemas.openxmlformats.org/drawingml/2006/wordprocessingDrawing" xmlns:w10="urn:schemas-microsoft-com:office:word" xmlns:w="http://schemas.openxmlformats.org/wordprocessingml/2006/main" xmlns:w14="http://schemas.microsoft.com/office/word/2010/wordml" xmlns:w15="http://schemas.microsoft.com/office/word/2012/wordml" xmlns:wpg="http://schemas.microsoft.com/office/word/2010/wordprocessingGroup" xmlns:wpi="http://schemas.microsoft.com/office/word/2010/wordprocessingInk" xmlns:wne="http://schemas.microsoft.com/office/word/2006/wordml" xmlns:wps="http://schemas.microsoft.com/office/word/2010/wordprocessingShape" mc:Ignorable="w14 w15 wp14">
+  <w:p>
+    <w:pPr>
+      <w:pStyle w:val="Header"/>
+    </w:pPr>
+  </w:p>
+</w:hdr>
 </file>
 
 <file path=word/numbering.xml><?xml version="1.0" encoding="utf-8"?>
@@ -5123,6 +4925,75 @@
 </file>
 
 <file path=customXml/item1.xml><?xml version="1.0" encoding="utf-8"?>
+<p:properties xmlns:p="http://schemas.microsoft.com/office/2006/metadata/properties" xmlns:xsi="http://www.w3.org/2001/XMLSchema-instance" xmlns:pc="http://schemas.microsoft.com/office/infopath/2007/PartnerControls">
+  <documentManagement>
+    <_dlc_DocId xmlns="01031cf3-fe85-4bc5-9a29-487ef14e7f85">CLNT-1497-3</_dlc_DocId>
+    <_dlc_DocIdUrl xmlns="01031cf3-fe85-4bc5-9a29-487ef14e7f85">
+      <Url>https://mynet.myriad-it.com/sites/clients/CongaFoodsPtyLtd/_layouts/DocIdRedir.aspx?ID=CLNT-1497-3</Url>
+      <Description>CLNT-1497-3</Description>
+    </_dlc_DocIdUrl>
+    <PublishingExpirationDate xmlns="http://schemas.microsoft.com/sharepoint/v3" xsi:nil="true"/>
+    <PublishingStartDate xmlns="http://schemas.microsoft.com/sharepoint/v3" xsi:nil="true"/>
+  </documentManagement>
+</p:properties>
+</file>
+
+<file path=customXml/item2.xml><?xml version="1.0" encoding="utf-8"?>
+<?mso-contentType ?>
+<FormTemplates xmlns="http://schemas.microsoft.com/sharepoint/v3/contenttype/forms">
+  <Display>DocumentLibraryForm</Display>
+  <Edit>DocumentLibraryForm</Edit>
+  <New>DocumentLibraryForm</New>
+</FormTemplates>
+</file>
+
+<file path=customXml/item3.xml><?xml version="1.0" encoding="utf-8"?>
+<?mso-contentType ?>
+<spe:Receivers xmlns:spe="http://schemas.microsoft.com/sharepoint/events">
+  <Receiver>
+    <Name>Document ID Generator</Name>
+    <Synchronization>Synchronous</Synchronization>
+    <Type>10001</Type>
+    <SequenceNumber>1000</SequenceNumber>
+    <Assembly>Microsoft.Office.DocumentManagement, Version=14.0.0.0, Culture=neutral, PublicKeyToken=71e9bce111e9429c</Assembly>
+    <Class>Microsoft.Office.DocumentManagement.Internal.DocIdHandler</Class>
+    <Data/>
+    <Filter/>
+  </Receiver>
+  <Receiver>
+    <Name>Document ID Generator</Name>
+    <Synchronization>Synchronous</Synchronization>
+    <Type>10002</Type>
+    <SequenceNumber>1001</SequenceNumber>
+    <Assembly>Microsoft.Office.DocumentManagement, Version=14.0.0.0, Culture=neutral, PublicKeyToken=71e9bce111e9429c</Assembly>
+    <Class>Microsoft.Office.DocumentManagement.Internal.DocIdHandler</Class>
+    <Data/>
+    <Filter/>
+  </Receiver>
+  <Receiver>
+    <Name>Document ID Generator</Name>
+    <Synchronization>Synchronous</Synchronization>
+    <Type>10004</Type>
+    <SequenceNumber>1002</SequenceNumber>
+    <Assembly>Microsoft.Office.DocumentManagement, Version=14.0.0.0, Culture=neutral, PublicKeyToken=71e9bce111e9429c</Assembly>
+    <Class>Microsoft.Office.DocumentManagement.Internal.DocIdHandler</Class>
+    <Data/>
+    <Filter/>
+  </Receiver>
+  <Receiver>
+    <Name>Document ID Generator</Name>
+    <Synchronization>Synchronous</Synchronization>
+    <Type>10006</Type>
+    <SequenceNumber>1003</SequenceNumber>
+    <Assembly>Microsoft.Office.DocumentManagement, Version=14.0.0.0, Culture=neutral, PublicKeyToken=71e9bce111e9429c</Assembly>
+    <Class>Microsoft.Office.DocumentManagement.Internal.DocIdHandler</Class>
+    <Data/>
+    <Filter/>
+  </Receiver>
+</spe:Receivers>
+</file>
+
+<file path=customXml/item4.xml><?xml version="1.0" encoding="utf-8"?>
 <ct:contentTypeSchema xmlns:ct="http://schemas.microsoft.com/office/2006/metadata/contentType" xmlns:ma="http://schemas.microsoft.com/office/2006/metadata/properties/metaAttributes" ct:_="" ma:_="" ma:contentTypeName="Document" ma:contentTypeID="0x0101000CAA95E5C07F8347A0D6D180C3D9EC70" ma:contentTypeVersion="1" ma:contentTypeDescription="Create a new document." ma:contentTypeScope="" ma:versionID="4d8908323b3d5029dbbbbcd8c682e019">
   <xsd:schema xmlns:xsd="http://www.w3.org/2001/XMLSchema" xmlns:xs="http://www.w3.org/2001/XMLSchema" xmlns:p="http://schemas.microsoft.com/office/2006/metadata/properties" xmlns:ns1="http://schemas.microsoft.com/sharepoint/v3" xmlns:ns2="01031cf3-fe85-4bc5-9a29-487ef14e7f85" targetNamespace="http://schemas.microsoft.com/office/2006/metadata/properties" ma:root="true" ma:fieldsID="abbe1bd2390e1868e81d3bf770668fe6" ns1:_="" ns2:_="">
     <xsd:import namespace="http://schemas.microsoft.com/sharepoint/v3"/>
@@ -5284,80 +5155,46 @@
 </ct:contentTypeSchema>
 </file>
 
-<file path=customXml/item2.xml><?xml version="1.0" encoding="utf-8"?>
-<?mso-contentType ?>
-<spe:Receivers xmlns:spe="http://schemas.microsoft.com/sharepoint/events">
-  <Receiver>
-    <Name>Document ID Generator</Name>
-    <Synchronization>Synchronous</Synchronization>
-    <Type>10001</Type>
-    <SequenceNumber>1000</SequenceNumber>
-    <Assembly>Microsoft.Office.DocumentManagement, Version=14.0.0.0, Culture=neutral, PublicKeyToken=71e9bce111e9429c</Assembly>
-    <Class>Microsoft.Office.DocumentManagement.Internal.DocIdHandler</Class>
-    <Data/>
-    <Filter/>
-  </Receiver>
-  <Receiver>
-    <Name>Document ID Generator</Name>
-    <Synchronization>Synchronous</Synchronization>
-    <Type>10002</Type>
-    <SequenceNumber>1001</SequenceNumber>
-    <Assembly>Microsoft.Office.DocumentManagement, Version=14.0.0.0, Culture=neutral, PublicKeyToken=71e9bce111e9429c</Assembly>
-    <Class>Microsoft.Office.DocumentManagement.Internal.DocIdHandler</Class>
-    <Data/>
-    <Filter/>
-  </Receiver>
-  <Receiver>
-    <Name>Document ID Generator</Name>
-    <Synchronization>Synchronous</Synchronization>
-    <Type>10004</Type>
-    <SequenceNumber>1002</SequenceNumber>
-    <Assembly>Microsoft.Office.DocumentManagement, Version=14.0.0.0, Culture=neutral, PublicKeyToken=71e9bce111e9429c</Assembly>
-    <Class>Microsoft.Office.DocumentManagement.Internal.DocIdHandler</Class>
-    <Data/>
-    <Filter/>
-  </Receiver>
-  <Receiver>
-    <Name>Document ID Generator</Name>
-    <Synchronization>Synchronous</Synchronization>
-    <Type>10006</Type>
-    <SequenceNumber>1003</SequenceNumber>
-    <Assembly>Microsoft.Office.DocumentManagement, Version=14.0.0.0, Culture=neutral, PublicKeyToken=71e9bce111e9429c</Assembly>
-    <Class>Microsoft.Office.DocumentManagement.Internal.DocIdHandler</Class>
-    <Data/>
-    <Filter/>
-  </Receiver>
-</spe:Receivers>
+<file path=customXml/item5.xml><?xml version="1.0" encoding="utf-8"?>
+<XBDocumentMap xmlns:xsd="http://www.w3.org/2001/XMLSchema" xmlns:xsi="http://www.w3.org/2001/XMLSchema-instance" xmlns="http://schemas.invenso.com/xbi/doc/XBDocumentMap.xsd" version="2"/>
 </file>
 
-<file path=customXml/item3.xml><?xml version="1.0" encoding="utf-8"?>
-<?mso-contentType ?>
-<FormTemplates xmlns="http://schemas.microsoft.com/sharepoint/v3/contenttype/forms">
-  <Display>DocumentLibraryForm</Display>
-  <Edit>DocumentLibraryForm</Edit>
-  <New>DocumentLibraryForm</New>
-</FormTemplates>
+<file path=customXml/item6.xml><?xml version="1.0" encoding="utf-8"?>
+<TemplateResources xmlns="http://schemas.invenso.com/xbi/doc/TemplateResources.xsd"/>
 </file>
 
-<file path=customXml/item4.xml><?xml version="1.0" encoding="utf-8"?>
-<p:properties xmlns:p="http://schemas.microsoft.com/office/2006/metadata/properties" xmlns:xsi="http://www.w3.org/2001/XMLSchema-instance" xmlns:pc="http://schemas.microsoft.com/office/infopath/2007/PartnerControls">
-  <documentManagement>
-    <_dlc_DocId xmlns="01031cf3-fe85-4bc5-9a29-487ef14e7f85">CLNT-1497-3</_dlc_DocId>
-    <_dlc_DocIdUrl xmlns="01031cf3-fe85-4bc5-9a29-487ef14e7f85">
-      <Url>https://mynet.myriad-it.com/sites/clients/CongaFoodsPtyLtd/_layouts/DocIdRedir.aspx?ID=CLNT-1497-3</Url>
-      <Description>CLNT-1497-3</Description>
-    </_dlc_DocIdUrl>
-    <PublishingExpirationDate xmlns="http://schemas.microsoft.com/sharepoint/v3" xsi:nil="true"/>
-    <PublishingStartDate xmlns="http://schemas.microsoft.com/sharepoint/v3" xsi:nil="true"/>
-  </documentManagement>
-</p:properties>
-</file>
-
-<file path=customXml/item5.xml><?xml version="1.0" encoding="utf-8"?>
+<file path=customXml/item7.xml><?xml version="1.0" encoding="utf-8"?>
 <b:Sources xmlns:b="http://schemas.openxmlformats.org/officeDocument/2006/bibliography" xmlns="http://schemas.openxmlformats.org/officeDocument/2006/bibliography" SelectedStyle="/APA.XSL" StyleName="APA"/>
 </file>
 
 <file path=customXml/itemProps1.xml><?xml version="1.0" encoding="utf-8"?>
+<ds:datastoreItem xmlns:ds="http://schemas.openxmlformats.org/officeDocument/2006/customXml" ds:itemID="{17EDE533-7C10-47AC-A65D-84D850D5F5C8}">
+  <ds:schemaRefs>
+    <ds:schemaRef ds:uri="http://schemas.microsoft.com/office/2006/metadata/properties"/>
+    <ds:schemaRef ds:uri="http://schemas.microsoft.com/office/infopath/2007/PartnerControls"/>
+    <ds:schemaRef ds:uri="01031cf3-fe85-4bc5-9a29-487ef14e7f85"/>
+    <ds:schemaRef ds:uri="http://schemas.microsoft.com/sharepoint/v3"/>
+  </ds:schemaRefs>
+</ds:datastoreItem>
+</file>
+
+<file path=customXml/itemProps2.xml><?xml version="1.0" encoding="utf-8"?>
+<ds:datastoreItem xmlns:ds="http://schemas.openxmlformats.org/officeDocument/2006/customXml" ds:itemID="{5E85A642-E687-418D-ADE3-94AC069999B1}">
+  <ds:schemaRefs>
+    <ds:schemaRef ds:uri="http://schemas.microsoft.com/sharepoint/v3/contenttype/forms"/>
+  </ds:schemaRefs>
+</ds:datastoreItem>
+</file>
+
+<file path=customXml/itemProps3.xml><?xml version="1.0" encoding="utf-8"?>
+<ds:datastoreItem xmlns:ds="http://schemas.openxmlformats.org/officeDocument/2006/customXml" ds:itemID="{EE799555-B9C2-463B-A39A-870E50D91FD1}">
+  <ds:schemaRefs>
+    <ds:schemaRef ds:uri="http://schemas.microsoft.com/sharepoint/events"/>
+  </ds:schemaRefs>
+</ds:datastoreItem>
+</file>
+
+<file path=customXml/itemProps4.xml><?xml version="1.0" encoding="utf-8"?>
 <ds:datastoreItem xmlns:ds="http://schemas.openxmlformats.org/officeDocument/2006/customXml" ds:itemID="{BF696727-19CD-497F-9C88-5586E8C87C1F}">
   <ds:schemaRefs>
     <ds:schemaRef ds:uri="http://schemas.microsoft.com/office/2006/metadata/contentType"/>
@@ -5376,35 +5213,25 @@
 </ds:datastoreItem>
 </file>
 
-<file path=customXml/itemProps2.xml><?xml version="1.0" encoding="utf-8"?>
-<ds:datastoreItem xmlns:ds="http://schemas.openxmlformats.org/officeDocument/2006/customXml" ds:itemID="{EE799555-B9C2-463B-A39A-870E50D91FD1}">
+<file path=customXml/itemProps5.xml><?xml version="1.0" encoding="utf-8"?>
+<ds:datastoreItem xmlns:ds="http://schemas.openxmlformats.org/officeDocument/2006/customXml" ds:itemID="{FE25DB33-4FEC-4440-9307-B11516008934}">
   <ds:schemaRefs>
-    <ds:schemaRef ds:uri="http://schemas.microsoft.com/sharepoint/events"/>
+    <ds:schemaRef ds:uri="http://www.w3.org/2001/XMLSchema"/>
+    <ds:schemaRef ds:uri="http://schemas.invenso.com/xbi/doc/XBDocumentMap.xsd"/>
   </ds:schemaRefs>
 </ds:datastoreItem>
 </file>
 
-<file path=customXml/itemProps3.xml><?xml version="1.0" encoding="utf-8"?>
-<ds:datastoreItem xmlns:ds="http://schemas.openxmlformats.org/officeDocument/2006/customXml" ds:itemID="{5E85A642-E687-418D-ADE3-94AC069999B1}">
+<file path=customXml/itemProps6.xml><?xml version="1.0" encoding="utf-8"?>
+<ds:datastoreItem xmlns:ds="http://schemas.openxmlformats.org/officeDocument/2006/customXml" ds:itemID="{B6338C6A-88B2-46A6-BDF6-1B7F5EAF8FB3}">
   <ds:schemaRefs>
-    <ds:schemaRef ds:uri="http://schemas.microsoft.com/sharepoint/v3/contenttype/forms"/>
+    <ds:schemaRef ds:uri="http://schemas.invenso.com/xbi/doc/TemplateResources.xsd"/>
   </ds:schemaRefs>
 </ds:datastoreItem>
 </file>
 
-<file path=customXml/itemProps4.xml><?xml version="1.0" encoding="utf-8"?>
-<ds:datastoreItem xmlns:ds="http://schemas.openxmlformats.org/officeDocument/2006/customXml" ds:itemID="{17EDE533-7C10-47AC-A65D-84D850D5F5C8}">
-  <ds:schemaRefs>
-    <ds:schemaRef ds:uri="http://schemas.microsoft.com/office/2006/metadata/properties"/>
-    <ds:schemaRef ds:uri="http://schemas.microsoft.com/office/infopath/2007/PartnerControls"/>
-    <ds:schemaRef ds:uri="01031cf3-fe85-4bc5-9a29-487ef14e7f85"/>
-    <ds:schemaRef ds:uri="http://schemas.microsoft.com/sharepoint/v3"/>
-  </ds:schemaRefs>
-</ds:datastoreItem>
-</file>
-
-<file path=customXml/itemProps5.xml><?xml version="1.0" encoding="utf-8"?>
-<ds:datastoreItem xmlns:ds="http://schemas.openxmlformats.org/officeDocument/2006/customXml" ds:itemID="{ABB80045-7A0E-405C-B6C3-265AFEEAD827}">
+<file path=customXml/itemProps7.xml><?xml version="1.0" encoding="utf-8"?>
+<ds:datastoreItem xmlns:ds="http://schemas.openxmlformats.org/officeDocument/2006/customXml" ds:itemID="{6E8BB5DB-9634-4027-9AC4-17D082E02990}">
   <ds:schemaRefs>
     <ds:schemaRef ds:uri="http://schemas.openxmlformats.org/officeDocument/2006/bibliography"/>
   </ds:schemaRefs>

</xml_diff>